<commit_message>
Update Computing Project Writeup.docx
</commit_message>
<xml_diff>
--- a/Computing Project Writeup.docx
+++ b/Computing Project Writeup.docx
@@ -22,6 +22,11 @@
           <w:r>
             <w:t>Title:</w:t>
           </w:r>
+          <w:r>
+            <w:t xml:space="preserve"> Card Game Project Writeup</w:t>
+          </w:r>
+          <w:bookmarkStart w:id="0" w:name="_GoBack"/>
+          <w:bookmarkEnd w:id="0"/>
         </w:p>
         <w:p>
           <w:pPr>
@@ -34,6 +39,12 @@
               <w:lang w:val="en-US"/>
             </w:rPr>
             <w:t>Name:</w:t>
+          </w:r>
+          <w:r>
+            <w:rPr>
+              <w:lang w:val="en-US"/>
+            </w:rPr>
+            <w:t xml:space="preserve"> Gabriel Donnan</w:t>
           </w:r>
         </w:p>
         <w:p>
@@ -1111,7 +1122,7 @@
           <w:lang w:val="en-US"/>
         </w:rPr>
       </w:pPr>
-      <w:bookmarkStart w:id="0" w:name="_Toc12863164"/>
+      <w:bookmarkStart w:id="1" w:name="_Toc12863164"/>
       <w:r>
         <w:rPr>
           <w:lang w:val="en-US"/>
@@ -1119,7 +1130,7 @@
         <w:lastRenderedPageBreak/>
         <w:t>Analysis</w:t>
       </w:r>
-      <w:bookmarkEnd w:id="0"/>
+      <w:bookmarkEnd w:id="1"/>
     </w:p>
     <w:p>
       <w:pPr>
@@ -1128,14 +1139,14 @@
           <w:lang w:val="en-US"/>
         </w:rPr>
       </w:pPr>
-      <w:bookmarkStart w:id="1" w:name="_Toc12863165"/>
+      <w:bookmarkStart w:id="2" w:name="_Toc12863165"/>
       <w:r>
         <w:rPr>
           <w:lang w:val="en-US"/>
         </w:rPr>
         <w:t>Identification</w:t>
       </w:r>
-      <w:bookmarkEnd w:id="1"/>
+      <w:bookmarkEnd w:id="2"/>
     </w:p>
     <w:p>
       <w:pPr>
@@ -1163,14 +1174,14 @@
           <w:lang w:val="en-US"/>
         </w:rPr>
       </w:pPr>
-      <w:bookmarkStart w:id="2" w:name="_Toc12863166"/>
+      <w:bookmarkStart w:id="3" w:name="_Toc12863166"/>
       <w:r>
         <w:rPr>
           <w:lang w:val="en-US"/>
         </w:rPr>
         <w:t>Computational Approach</w:t>
       </w:r>
-      <w:bookmarkEnd w:id="2"/>
+      <w:bookmarkEnd w:id="3"/>
     </w:p>
     <w:p>
       <w:pPr>
@@ -1359,14 +1370,14 @@
           <w:lang w:val="en-US"/>
         </w:rPr>
       </w:pPr>
-      <w:bookmarkStart w:id="3" w:name="_Toc12863167"/>
+      <w:bookmarkStart w:id="4" w:name="_Toc12863167"/>
       <w:r>
         <w:rPr>
           <w:lang w:val="en-US"/>
         </w:rPr>
         <w:t>Research</w:t>
       </w:r>
-      <w:bookmarkEnd w:id="3"/>
+      <w:bookmarkEnd w:id="4"/>
     </w:p>
     <w:p>
       <w:pPr>
@@ -1972,8 +1983,6 @@
         </w:rPr>
         <w:t>, with purchased units displayed at the bottom</w:t>
       </w:r>
-      <w:bookmarkStart w:id="4" w:name="_GoBack"/>
-      <w:bookmarkEnd w:id="4"/>
     </w:p>
     <w:p>
       <w:pPr>
@@ -5433,7 +5442,7 @@
 </file>
 
 <file path=customXml/itemProps1.xml><?xml version="1.0" encoding="utf-8"?>
-<ds:datastoreItem xmlns:ds="http://schemas.openxmlformats.org/officeDocument/2006/customXml" ds:itemID="{5CF0A827-2B3C-49E9-BC9D-44ED03A86789}">
+<ds:datastoreItem xmlns:ds="http://schemas.openxmlformats.org/officeDocument/2006/customXml" ds:itemID="{5C63E2B5-CAD3-4500-A167-AB0D586FE682}">
   <ds:schemaRefs>
     <ds:schemaRef ds:uri="http://schemas.openxmlformats.org/officeDocument/2006/bibliography"/>
   </ds:schemaRefs>

</xml_diff>